<commit_message>
Changes for preprocessing, spell checks, Characteristics visualization
</commit_message>
<xml_diff>
--- a/FinalSubmissionMediaMining.docx
+++ b/FinalSubmissionMediaMining.docx
@@ -1,6 +1,6 @@
 
 <file path=word/document.xml><?xml version="1.0" encoding="utf-8"?>
-<w:document xmlns:wpc="http://schemas.microsoft.com/office/word/2010/wordprocessingCanvas" xmlns:cx="http://schemas.microsoft.com/office/drawing/2014/chartex" xmlns:cx1="http://schemas.microsoft.com/office/drawing/2015/9/8/chartex" xmlns:mc="http://schemas.openxmlformats.org/markup-compatibility/2006" xmlns:o="urn:schemas-microsoft-com:office:office" xmlns:r="http://schemas.openxmlformats.org/officeDocument/2006/relationships" xmlns:m="http://schemas.openxmlformats.org/officeDocument/2006/math" xmlns:v="urn:schemas-microsoft-com:vml" xmlns:wp14="http://schemas.microsoft.com/office/word/2010/wordprocessingDrawing" xmlns:wp="http://schemas.openxmlformats.org/drawingml/2006/wordprocessingDrawing" xmlns:w10="urn:schemas-microsoft-com:office:word" xmlns:w="http://schemas.openxmlformats.org/wordprocessingml/2006/main" xmlns:w14="http://schemas.microsoft.com/office/word/2010/wordml" xmlns:w15="http://schemas.microsoft.com/office/word/2012/wordml" xmlns:w16se="http://schemas.microsoft.com/office/word/2015/wordml/symex" xmlns:wpg="http://schemas.microsoft.com/office/word/2010/wordprocessingGroup" xmlns:wpi="http://schemas.microsoft.com/office/word/2010/wordprocessingInk" xmlns:wne="http://schemas.microsoft.com/office/word/2006/wordml" xmlns:wps="http://schemas.microsoft.com/office/word/2010/wordprocessingShape" mc:Ignorable="w14 w15 w16se wp14">
+<w:document xmlns:wpc="http://schemas.microsoft.com/office/word/2010/wordprocessingCanvas" xmlns:cx="http://schemas.microsoft.com/office/drawing/2014/chartex" xmlns:cx1="http://schemas.microsoft.com/office/drawing/2015/9/8/chartex" xmlns:cx2="http://schemas.microsoft.com/office/drawing/2015/10/21/chartex" xmlns:cx3="http://schemas.microsoft.com/office/drawing/2016/5/9/chartex" xmlns:cx4="http://schemas.microsoft.com/office/drawing/2016/5/10/chartex" xmlns:cx5="http://schemas.microsoft.com/office/drawing/2016/5/11/chartex" xmlns:cx6="http://schemas.microsoft.com/office/drawing/2016/5/12/chartex" xmlns:cx7="http://schemas.microsoft.com/office/drawing/2016/5/13/chartex" xmlns:cx8="http://schemas.microsoft.com/office/drawing/2016/5/14/chartex" xmlns:mc="http://schemas.openxmlformats.org/markup-compatibility/2006" xmlns:aink="http://schemas.microsoft.com/office/drawing/2016/ink" xmlns:am3d="http://schemas.microsoft.com/office/drawing/2017/model3d" xmlns:o="urn:schemas-microsoft-com:office:office" xmlns:r="http://schemas.openxmlformats.org/officeDocument/2006/relationships" xmlns:m="http://schemas.openxmlformats.org/officeDocument/2006/math" xmlns:v="urn:schemas-microsoft-com:vml" xmlns:wp14="http://schemas.microsoft.com/office/word/2010/wordprocessingDrawing" xmlns:wp="http://schemas.openxmlformats.org/drawingml/2006/wordprocessingDrawing" xmlns:w10="urn:schemas-microsoft-com:office:word" xmlns:w="http://schemas.openxmlformats.org/wordprocessingml/2006/main" xmlns:w14="http://schemas.microsoft.com/office/word/2010/wordml" xmlns:w15="http://schemas.microsoft.com/office/word/2012/wordml" xmlns:w16cid="http://schemas.microsoft.com/office/word/2016/wordml/cid" xmlns:w16se="http://schemas.microsoft.com/office/word/2015/wordml/symex" xmlns:wpg="http://schemas.microsoft.com/office/word/2010/wordprocessingGroup" xmlns:wpi="http://schemas.microsoft.com/office/word/2010/wordprocessingInk" xmlns:wne="http://schemas.microsoft.com/office/word/2006/wordml" xmlns:wps="http://schemas.microsoft.com/office/word/2010/wordprocessingShape" mc:Ignorable="w14 w15 w16se w16cid wp14">
   <w:body>
     <w:p>
       <w:pPr>
@@ -40,15 +40,33 @@
         <w:spacing w:before="0" w:beforeAutospacing="0" w:after="0" w:afterAutospacing="0"/>
         <w:jc w:val="center"/>
       </w:pPr>
-      <w:proofErr w:type="spellStart"/>
-      <w:r>
-        <w:rPr>
-          <w:color w:val="000000"/>
-          <w:shd w:val="clear" w:color="auto" w:fill="FFFFFF"/>
-        </w:rPr>
-        <w:t>Sunanda</w:t>
-      </w:r>
-      <w:proofErr w:type="spellEnd"/>
+      <w:r>
+        <w:rPr>
+          <w:color w:val="000000"/>
+          <w:shd w:val="clear" w:color="auto" w:fill="FFFFFF"/>
+        </w:rPr>
+        <w:t>Sunanda Unni</w:t>
+      </w:r>
+    </w:p>
+    <w:p>
+      <w:pPr>
+        <w:pStyle w:val="NormalWeb"/>
+        <w:spacing w:before="0" w:beforeAutospacing="0" w:after="0" w:afterAutospacing="0"/>
+        <w:jc w:val="center"/>
+      </w:pPr>
+      <w:r>
+        <w:rPr>
+          <w:color w:val="000000"/>
+          <w:shd w:val="clear" w:color="auto" w:fill="FFFFFF"/>
+        </w:rPr>
+        <w:t>Vidya Patil</w:t>
+      </w:r>
+    </w:p>
+    <w:p>
+      <w:pPr>
+        <w:pStyle w:val="NormalWeb"/>
+        <w:spacing w:before="0" w:beforeAutospacing="0" w:after="0" w:afterAutospacing="0"/>
+      </w:pPr>
       <w:r>
         <w:rPr>
           <w:color w:val="000000"/>
@@ -56,75 +74,35 @@
         </w:rPr>
         <w:t xml:space="preserve"> </w:t>
       </w:r>
-      <w:proofErr w:type="spellStart"/>
-      <w:r>
-        <w:rPr>
-          <w:color w:val="000000"/>
-          <w:shd w:val="clear" w:color="auto" w:fill="FFFFFF"/>
-        </w:rPr>
-        <w:t>Unni</w:t>
-      </w:r>
-      <w:proofErr w:type="spellEnd"/>
-    </w:p>
-    <w:p>
-      <w:pPr>
-        <w:pStyle w:val="NormalWeb"/>
-        <w:spacing w:before="0" w:beforeAutospacing="0" w:after="0" w:afterAutospacing="0"/>
-        <w:jc w:val="center"/>
-      </w:pPr>
-      <w:r>
-        <w:rPr>
-          <w:color w:val="000000"/>
-          <w:shd w:val="clear" w:color="auto" w:fill="FFFFFF"/>
-        </w:rPr>
-        <w:t>Vidya Patil</w:t>
-      </w:r>
-    </w:p>
-    <w:p>
-      <w:pPr>
-        <w:pStyle w:val="NormalWeb"/>
-        <w:spacing w:before="0" w:beforeAutospacing="0" w:after="0" w:afterAutospacing="0"/>
-      </w:pPr>
-      <w:r>
-        <w:rPr>
-          <w:color w:val="000000"/>
-          <w:shd w:val="clear" w:color="auto" w:fill="FFFFFF"/>
-        </w:rPr>
-        <w:t xml:space="preserve"> </w:t>
-      </w:r>
-    </w:p>
-    <w:p>
-      <w:pPr>
-        <w:pStyle w:val="NormalWeb"/>
-        <w:spacing w:before="0" w:beforeAutospacing="0" w:after="0" w:afterAutospacing="0"/>
-        <w:rPr>
-          <w:b/>
-          <w:bCs/>
-          <w:color w:val="000000"/>
-          <w:shd w:val="clear" w:color="auto" w:fill="FFFFFF"/>
-        </w:rPr>
-      </w:pPr>
-    </w:p>
-    <w:p>
-      <w:pPr>
-        <w:pStyle w:val="NormalWeb"/>
-        <w:spacing w:before="0" w:beforeAutospacing="0" w:after="0" w:afterAutospacing="0"/>
-        <w:rPr>
-          <w:b/>
-          <w:bCs/>
-          <w:color w:val="000000"/>
-          <w:sz w:val="20"/>
-          <w:szCs w:val="20"/>
-          <w:shd w:val="clear" w:color="auto" w:fill="FFFFFF"/>
-        </w:rPr>
-      </w:pPr>
-      <w:r>
-        <w:rPr>
-          <w:b/>
-          <w:bCs/>
-          <w:color w:val="000000"/>
-          <w:sz w:val="20"/>
-          <w:szCs w:val="20"/>
+    </w:p>
+    <w:p>
+      <w:pPr>
+        <w:pStyle w:val="NormalWeb"/>
+        <w:spacing w:before="0" w:beforeAutospacing="0" w:after="0" w:afterAutospacing="0"/>
+        <w:rPr>
+          <w:b/>
+          <w:bCs/>
+          <w:color w:val="000000"/>
+          <w:shd w:val="clear" w:color="auto" w:fill="FFFFFF"/>
+        </w:rPr>
+      </w:pPr>
+    </w:p>
+    <w:p>
+      <w:pPr>
+        <w:pStyle w:val="NormalWeb"/>
+        <w:spacing w:before="0" w:beforeAutospacing="0" w:after="0" w:afterAutospacing="0"/>
+        <w:rPr>
+          <w:b/>
+          <w:bCs/>
+          <w:color w:val="000000"/>
+          <w:shd w:val="clear" w:color="auto" w:fill="FFFFFF"/>
+        </w:rPr>
+      </w:pPr>
+      <w:r>
+        <w:rPr>
+          <w:b/>
+          <w:bCs/>
+          <w:color w:val="000000"/>
           <w:shd w:val="clear" w:color="auto" w:fill="FFFFFF"/>
         </w:rPr>
         <w:t>Abstract</w:t>
@@ -219,6 +197,8 @@
           <w:shd w:val="clear" w:color="auto" w:fill="FFFFFF"/>
         </w:rPr>
       </w:pPr>
+      <w:bookmarkStart w:id="0" w:name="_GoBack"/>
+      <w:bookmarkEnd w:id="0"/>
     </w:p>
     <w:p>
       <w:pPr>
@@ -561,12 +541,18 @@
         </w:rPr>
         <w:t xml:space="preserve">Pictures are certainly a great way to find out more about a tourist spot and its popularity. We reviewed an article by </w:t>
       </w:r>
+      <w:r>
+        <w:rPr>
+          <w:color w:val="000000"/>
+        </w:rPr>
+        <w:t>García-</w:t>
+      </w:r>
       <w:proofErr w:type="spellStart"/>
       <w:r>
         <w:rPr>
           <w:color w:val="000000"/>
         </w:rPr>
-        <w:t>García-Palomares</w:t>
+        <w:t>Palomares</w:t>
       </w:r>
       <w:proofErr w:type="spellEnd"/>
       <w:r>
@@ -1192,7 +1178,87 @@
           <w:color w:val="000000"/>
           <w:shd w:val="clear" w:color="auto" w:fill="FFFFFF"/>
         </w:rPr>
-        <w:t>t”, “best museum”</w:t>
+        <w:t>t”, “best museum”, “</w:t>
+      </w:r>
+      <w:r>
+        <w:rPr>
+          <w:color w:val="000000"/>
+          <w:shd w:val="clear" w:color="auto" w:fill="FFFFFF"/>
+        </w:rPr>
+        <w:t>bellini</w:t>
+      </w:r>
+      <w:r>
+        <w:rPr>
+          <w:color w:val="000000"/>
+          <w:shd w:val="clear" w:color="auto" w:fill="FFFFFF"/>
+        </w:rPr>
+        <w:t xml:space="preserve"> </w:t>
+      </w:r>
+      <w:r>
+        <w:rPr>
+          <w:color w:val="000000"/>
+          <w:shd w:val="clear" w:color="auto" w:fill="FFFFFF"/>
+        </w:rPr>
+        <w:t>landscapes</w:t>
+      </w:r>
+      <w:r>
+        <w:rPr>
+          <w:color w:val="000000"/>
+          <w:shd w:val="clear" w:color="auto" w:fill="FFFFFF"/>
+        </w:rPr>
+        <w:t>” etc</w:t>
+      </w:r>
+      <w:r>
+        <w:rPr>
+          <w:color w:val="000000"/>
+          <w:shd w:val="clear" w:color="auto" w:fill="FFFFFF"/>
+        </w:rPr>
+        <w:t xml:space="preserve">. </w:t>
+      </w:r>
+      <w:r>
+        <w:rPr>
+          <w:color w:val="000000"/>
+          <w:shd w:val="clear" w:color="auto" w:fill="FFFFFF"/>
+        </w:rPr>
+        <w:t>would be displayed as some of the characteristic of the city.</w:t>
+      </w:r>
+    </w:p>
+    <w:p>
+      <w:pPr>
+        <w:pStyle w:val="NormalWeb"/>
+        <w:spacing w:before="0" w:beforeAutospacing="0" w:after="0" w:afterAutospacing="0"/>
+      </w:pPr>
+    </w:p>
+    <w:p>
+      <w:pPr>
+        <w:pStyle w:val="NormalWeb"/>
+        <w:spacing w:before="0" w:beforeAutospacing="0" w:after="0" w:afterAutospacing="0"/>
+        <w:rPr>
+          <w:b/>
+        </w:rPr>
+      </w:pPr>
+      <w:r>
+        <w:rPr>
+          <w:b/>
+        </w:rPr>
+        <w:t>Preprocessing of Data</w:t>
+      </w:r>
+    </w:p>
+    <w:p>
+      <w:pPr>
+        <w:pStyle w:val="NormalWeb"/>
+        <w:spacing w:before="0" w:beforeAutospacing="0" w:after="0" w:afterAutospacing="0"/>
+        <w:rPr>
+          <w:color w:val="000000"/>
+          <w:shd w:val="clear" w:color="auto" w:fill="FFFFFF"/>
+        </w:rPr>
+      </w:pPr>
+      <w:r>
+        <w:rPr>
+          <w:color w:val="000000"/>
+          <w:shd w:val="clear" w:color="auto" w:fill="FFFFFF"/>
+        </w:rPr>
+        <w:t xml:space="preserve">Some manual parsing of the data was required for the </w:t>
       </w:r>
       <w:proofErr w:type="gramStart"/>
       <w:r>
@@ -1200,104 +1266,32 @@
           <w:color w:val="000000"/>
           <w:shd w:val="clear" w:color="auto" w:fill="FFFFFF"/>
         </w:rPr>
-        <w:t>,</w:t>
-      </w:r>
-      <w:r>
-        <w:rPr>
-          <w:color w:val="000000"/>
-          <w:shd w:val="clear" w:color="auto" w:fill="FFFFFF"/>
-        </w:rPr>
-        <w:t xml:space="preserve"> </w:t>
-      </w:r>
-      <w:r>
-        <w:rPr>
-          <w:color w:val="000000"/>
-          <w:shd w:val="clear" w:color="auto" w:fill="FFFFFF"/>
-        </w:rPr>
-        <w:t>”</w:t>
-      </w:r>
-      <w:proofErr w:type="spellStart"/>
+        <w:t>csv(</w:t>
+      </w:r>
       <w:proofErr w:type="gramEnd"/>
       <w:r>
         <w:rPr>
           <w:color w:val="000000"/>
           <w:shd w:val="clear" w:color="auto" w:fill="FFFFFF"/>
         </w:rPr>
-        <w:t>bellini</w:t>
-      </w:r>
-      <w:proofErr w:type="spellEnd"/>
-      <w:r>
-        <w:rPr>
-          <w:color w:val="000000"/>
-          <w:shd w:val="clear" w:color="auto" w:fill="FFFFFF"/>
-        </w:rPr>
-        <w:t xml:space="preserve"> </w:t>
-      </w:r>
-      <w:r>
-        <w:rPr>
-          <w:color w:val="000000"/>
-          <w:shd w:val="clear" w:color="auto" w:fill="FFFFFF"/>
-        </w:rPr>
-        <w:t>landscapes</w:t>
-      </w:r>
-      <w:r>
-        <w:rPr>
-          <w:color w:val="000000"/>
-          <w:shd w:val="clear" w:color="auto" w:fill="FFFFFF"/>
-        </w:rPr>
-        <w:t>” etc</w:t>
-      </w:r>
-      <w:r>
-        <w:rPr>
-          <w:color w:val="000000"/>
-          <w:shd w:val="clear" w:color="auto" w:fill="FFFFFF"/>
-        </w:rPr>
-        <w:t xml:space="preserve">. </w:t>
-      </w:r>
-      <w:r>
-        <w:rPr>
-          <w:color w:val="000000"/>
-          <w:shd w:val="clear" w:color="auto" w:fill="FFFFFF"/>
-        </w:rPr>
-        <w:t>would be displayed as some of the characteristic of the city.</w:t>
-      </w:r>
-    </w:p>
-    <w:p>
-      <w:pPr>
-        <w:pStyle w:val="NormalWeb"/>
-        <w:spacing w:before="0" w:beforeAutospacing="0" w:after="0" w:afterAutospacing="0"/>
-      </w:pPr>
-    </w:p>
-    <w:p>
-      <w:pPr>
-        <w:pStyle w:val="NormalWeb"/>
-        <w:spacing w:before="0" w:beforeAutospacing="0" w:after="0" w:afterAutospacing="0"/>
-        <w:rPr>
-          <w:b/>
-        </w:rPr>
-      </w:pPr>
-      <w:r>
-        <w:rPr>
-          <w:b/>
-        </w:rPr>
-        <w:t>Preprocessing of Data</w:t>
-      </w:r>
-    </w:p>
-    <w:p>
-      <w:pPr>
-        <w:pStyle w:val="NormalWeb"/>
-        <w:spacing w:before="0" w:beforeAutospacing="0" w:after="0" w:afterAutospacing="0"/>
-        <w:rPr>
-          <w:color w:val="000000"/>
-          <w:shd w:val="clear" w:color="auto" w:fill="FFFFFF"/>
-        </w:rPr>
-      </w:pPr>
-      <w:r>
-        <w:rPr>
-          <w:color w:val="000000"/>
-          <w:shd w:val="clear" w:color="auto" w:fill="FFFFFF"/>
-        </w:rPr>
-        <w:t xml:space="preserve">Parsing </w:t>
+        <w:t>delimiter = “;”) since the tweet text would have emoticons which use the same delimiter.</w:t>
+      </w:r>
+    </w:p>
+    <w:p>
+      <w:pPr>
+        <w:pStyle w:val="NormalWeb"/>
+        <w:spacing w:before="0" w:beforeAutospacing="0" w:after="0" w:afterAutospacing="0"/>
+        <w:rPr>
+          <w:color w:val="000000"/>
+          <w:shd w:val="clear" w:color="auto" w:fill="FFFFFF"/>
+        </w:rPr>
+      </w:pPr>
+      <w:r>
+        <w:rPr>
+          <w:color w:val="000000"/>
+          <w:shd w:val="clear" w:color="auto" w:fill="FFFFFF"/>
+        </w:rPr>
+        <w:t xml:space="preserve">Punctuations, special characters like </w:t>
       </w:r>
       <w:proofErr w:type="gramStart"/>
       <w:r>
@@ -1305,49 +1299,7 @@
           <w:color w:val="000000"/>
           <w:shd w:val="clear" w:color="auto" w:fill="FFFFFF"/>
         </w:rPr>
-        <w:t>it :</w:t>
-      </w:r>
-      <w:proofErr w:type="gramEnd"/>
-      <w:r>
-        <w:rPr>
-          <w:color w:val="000000"/>
-          <w:shd w:val="clear" w:color="auto" w:fill="FFFFFF"/>
-        </w:rPr>
-        <w:t xml:space="preserve"> semicolon  - </w:t>
-      </w:r>
-      <w:proofErr w:type="spellStart"/>
-      <w:r>
-        <w:rPr>
-          <w:color w:val="000000"/>
-          <w:shd w:val="clear" w:color="auto" w:fill="FFFFFF"/>
-        </w:rPr>
-        <w:t>Sunanada</w:t>
-      </w:r>
-      <w:proofErr w:type="spellEnd"/>
-    </w:p>
-    <w:p>
-      <w:pPr>
-        <w:pStyle w:val="NormalWeb"/>
-        <w:spacing w:before="0" w:beforeAutospacing="0" w:after="0" w:afterAutospacing="0"/>
-        <w:rPr>
-          <w:color w:val="000000"/>
-          <w:shd w:val="clear" w:color="auto" w:fill="FFFFFF"/>
-        </w:rPr>
-      </w:pPr>
-      <w:r>
-        <w:rPr>
-          <w:color w:val="000000"/>
-          <w:shd w:val="clear" w:color="auto" w:fill="FFFFFF"/>
-        </w:rPr>
-        <w:t>Punctuations, special characters like #</w:t>
-      </w:r>
-      <w:proofErr w:type="gramStart"/>
-      <w:r>
-        <w:rPr>
-          <w:color w:val="000000"/>
-          <w:shd w:val="clear" w:color="auto" w:fill="FFFFFF"/>
-        </w:rPr>
-        <w:t>,@</w:t>
+        <w:t>#,@</w:t>
       </w:r>
       <w:proofErr w:type="gramEnd"/>
       <w:r>
@@ -1544,6 +1496,7 @@
         <w:spacing w:before="0" w:beforeAutospacing="0" w:after="0" w:afterAutospacing="0"/>
       </w:pPr>
       <w:r>
+        <w:lastRenderedPageBreak/>
         <w:t xml:space="preserve">We extract location entities using CRF algorithm. It uses </w:t>
       </w:r>
       <w:hyperlink r:id="rId7" w:history="1">
@@ -2294,16 +2247,14 @@
         </w:rPr>
         <w:t xml:space="preserve">An important part of recommending population locations in a city would require </w:t>
       </w:r>
-      <w:proofErr w:type="gramStart"/>
       <w:r>
         <w:rPr>
           <w:rFonts w:ascii="Times New Roman" w:eastAsia="Times New Roman" w:hAnsi="Times New Roman" w:cs="Times New Roman"/>
           <w:sz w:val="24"/>
           <w:szCs w:val="24"/>
         </w:rPr>
-        <w:t>to judge</w:t>
-      </w:r>
-      <w:proofErr w:type="gramEnd"/>
+        <w:t>judging</w:t>
+      </w:r>
       <w:r>
         <w:rPr>
           <w:rFonts w:ascii="Times New Roman" w:eastAsia="Times New Roman" w:hAnsi="Times New Roman" w:cs="Times New Roman"/>
@@ -2312,35 +2263,31 @@
         </w:rPr>
         <w:t xml:space="preserve"> the sentiments of the visitors or the people tweeting while visiting the specific location. To achieve this we created a classifier using a supervised sentiment analysis on each tweet collected for the city. Sentiment140 dataset is used for training the tweets, the designers of the classifier used a dataset containing 1,600,000 tweets to train it based on </w:t>
       </w:r>
-      <w:proofErr w:type="gramStart"/>
       <w:r>
         <w:rPr>
           <w:rFonts w:ascii="Times New Roman" w:eastAsia="Times New Roman" w:hAnsi="Times New Roman" w:cs="Times New Roman"/>
           <w:sz w:val="24"/>
           <w:szCs w:val="24"/>
         </w:rPr>
-        <w:t>a</w:t>
-      </w:r>
-      <w:proofErr w:type="gramEnd"/>
+        <w:t>an</w:t>
+      </w:r>
       <w:r>
         <w:rPr>
           <w:rFonts w:ascii="Times New Roman" w:eastAsia="Times New Roman" w:hAnsi="Times New Roman" w:cs="Times New Roman"/>
           <w:sz w:val="24"/>
           <w:szCs w:val="24"/>
         </w:rPr>
-        <w:t xml:space="preserve"> emoticon tagged dataset, positive tweets were labelled as 4 and negative tweets were labelled as 0. The created classifier model gave an accuracy of 76% with test data. </w:t>
-      </w:r>
-    </w:p>
-    <w:p>
-      <w:pPr>
-        <w:shd w:val="clear" w:color="auto" w:fill="FFFFFF"/>
-        <w:spacing w:after="0" w:line="240" w:lineRule="auto"/>
+        <w:t xml:space="preserve"> emoticon tagged dataset, positive </w:t>
+      </w:r>
+      <w:r>
         <w:rPr>
           <w:rFonts w:ascii="Times New Roman" w:eastAsia="Times New Roman" w:hAnsi="Times New Roman" w:cs="Times New Roman"/>
           <w:sz w:val="24"/>
           <w:szCs w:val="24"/>
         </w:rPr>
-      </w:pPr>
+        <w:lastRenderedPageBreak/>
+        <w:t>tweets were labelled as 4 and negative tweets were labelled as 0. The created classifier model gave an accuracy of 76% with test data. </w:t>
+      </w:r>
     </w:p>
     <w:p>
       <w:pPr>
@@ -2352,166 +2299,89 @@
           <w:szCs w:val="24"/>
         </w:rPr>
       </w:pPr>
-      <w:r>
+    </w:p>
+    <w:p>
+      <w:pPr>
+        <w:shd w:val="clear" w:color="auto" w:fill="FFFFFF"/>
+        <w:spacing w:after="0" w:line="240" w:lineRule="auto"/>
         <w:rPr>
           <w:rFonts w:ascii="Times New Roman" w:eastAsia="Times New Roman" w:hAnsi="Times New Roman" w:cs="Times New Roman"/>
           <w:sz w:val="24"/>
           <w:szCs w:val="24"/>
         </w:rPr>
-        <w:t xml:space="preserve">The trained classifier model was utilized to make sentiment prediction on the collated data for Oct-Dec month for the city using the TFIDF vectorizer. The Dataset was then grouped as per locations identified in each tweet and the mean value of the predicted sentiment was captured. The captured mean values were further </w:t>
-      </w:r>
-      <w:proofErr w:type="spellStart"/>
+      </w:pPr>
       <w:r>
         <w:rPr>
           <w:rFonts w:ascii="Times New Roman" w:eastAsia="Times New Roman" w:hAnsi="Times New Roman" w:cs="Times New Roman"/>
           <w:sz w:val="24"/>
           <w:szCs w:val="24"/>
         </w:rPr>
-        <w:t>normalised</w:t>
-      </w:r>
-      <w:proofErr w:type="spellEnd"/>
+        <w:t xml:space="preserve">The trained classifier model was utilized to make sentiment prediction on the collated data for Oct-Dec month for the city using the TFIDF vectorizer. The Dataset was then grouped as per locations identified in each tweet and the mean value of the predicted sentiment was captured. The captured mean values were further </w:t>
+      </w:r>
       <w:r>
         <w:rPr>
           <w:rFonts w:ascii="Times New Roman" w:eastAsia="Times New Roman" w:hAnsi="Times New Roman" w:cs="Times New Roman"/>
           <w:sz w:val="24"/>
           <w:szCs w:val="24"/>
         </w:rPr>
-        <w:t xml:space="preserve"> using </w:t>
-      </w:r>
-      <w:proofErr w:type="spellStart"/>
+        <w:t>normalized</w:t>
+      </w:r>
       <w:r>
         <w:rPr>
           <w:rFonts w:ascii="Times New Roman" w:eastAsia="Times New Roman" w:hAnsi="Times New Roman" w:cs="Times New Roman"/>
           <w:sz w:val="24"/>
           <w:szCs w:val="24"/>
         </w:rPr>
-        <w:t>MinMaxScaler</w:t>
-      </w:r>
-      <w:proofErr w:type="spellEnd"/>
+        <w:t xml:space="preserve"> using </w:t>
+      </w:r>
+      <w:proofErr w:type="spellStart"/>
       <w:r>
         <w:rPr>
           <w:rFonts w:ascii="Times New Roman" w:eastAsia="Times New Roman" w:hAnsi="Times New Roman" w:cs="Times New Roman"/>
           <w:sz w:val="24"/>
           <w:szCs w:val="24"/>
         </w:rPr>
-        <w:t xml:space="preserve"> for preprocessing the data which varied to extreme differentials.</w:t>
-      </w:r>
-    </w:p>
-    <w:p>
-      <w:pPr>
-        <w:pStyle w:val="NormalWeb"/>
-        <w:spacing w:before="0" w:beforeAutospacing="0" w:after="0" w:afterAutospacing="0"/>
-        <w:rPr>
-          <w:b/>
-        </w:rPr>
-      </w:pPr>
-    </w:p>
-    <w:p>
-      <w:pPr>
-        <w:pStyle w:val="NormalWeb"/>
-        <w:spacing w:before="0" w:beforeAutospacing="0" w:after="0" w:afterAutospacing="0"/>
-        <w:rPr>
-          <w:b/>
-        </w:rPr>
-      </w:pPr>
-      <w:r>
-        <w:rPr>
-          <w:b/>
-        </w:rPr>
-        <w:t>Feature Extraction</w:t>
-      </w:r>
-      <w:r>
-        <w:rPr>
-          <w:b/>
-        </w:rPr>
-        <w:t>:</w:t>
-      </w:r>
-    </w:p>
-    <w:p>
-      <w:pPr>
-        <w:pStyle w:val="NormalWeb"/>
-        <w:spacing w:before="0" w:beforeAutospacing="0" w:after="0" w:afterAutospacing="0"/>
-      </w:pPr>
-      <w:r>
-        <w:t>Explain</w:t>
-      </w:r>
-      <w:r>
-        <w:t xml:space="preserve"> about features retrieved like popular spot </w:t>
-      </w:r>
-      <w:proofErr w:type="spellStart"/>
-      <w:r>
-        <w:t>count</w:t>
-      </w:r>
-      <w:proofErr w:type="gramStart"/>
-      <w:r>
-        <w:t>,hashtags</w:t>
+        <w:t>MinMaxScaler</w:t>
       </w:r>
       <w:proofErr w:type="spellEnd"/>
-      <w:proofErr w:type="gramEnd"/>
-      <w:r>
-        <w:t xml:space="preserve"> count </w:t>
-      </w:r>
-      <w:proofErr w:type="spellStart"/>
-      <w:r>
-        <w:t>etc</w:t>
-      </w:r>
-      <w:proofErr w:type="spellEnd"/>
-    </w:p>
-    <w:p>
-      <w:pPr>
-        <w:pStyle w:val="NormalWeb"/>
-        <w:spacing w:before="0" w:beforeAutospacing="0" w:after="0" w:afterAutospacing="0"/>
-      </w:pPr>
-      <w:r>
-        <w:t xml:space="preserve">Mention </w:t>
-      </w:r>
-      <w:r>
-        <w:t>min max normalization used and considered equal weights to features extracted</w:t>
-      </w:r>
-      <w:r>
-        <w:t xml:space="preserve"> which gave a score. This score helped to identify top recommended places</w:t>
-      </w:r>
-    </w:p>
-    <w:p>
-      <w:pPr>
-        <w:pStyle w:val="NormalWeb"/>
-        <w:spacing w:before="0" w:beforeAutospacing="0" w:after="0" w:afterAutospacing="0"/>
-        <w:rPr>
-          <w:b/>
-        </w:rPr>
-      </w:pPr>
-    </w:p>
-    <w:p>
-      <w:pPr>
-        <w:shd w:val="clear" w:color="auto" w:fill="FFFFFF"/>
-        <w:spacing w:after="0" w:line="240" w:lineRule="auto"/>
-        <w:rPr>
-          <w:rFonts w:ascii="Times New Roman" w:eastAsia="Times New Roman" w:hAnsi="Times New Roman" w:cs="Times New Roman"/>
-          <w:b/>
-          <w:sz w:val="24"/>
-          <w:szCs w:val="24"/>
-        </w:rPr>
-      </w:pPr>
-      <w:r>
-        <w:rPr>
-          <w:rFonts w:ascii="Times New Roman" w:eastAsia="Times New Roman" w:hAnsi="Times New Roman" w:cs="Times New Roman"/>
-          <w:b/>
-          <w:sz w:val="24"/>
-          <w:szCs w:val="24"/>
-        </w:rPr>
-        <w:t>Hashtag Extraction</w:t>
-      </w:r>
-    </w:p>
-    <w:p>
-      <w:pPr>
-        <w:shd w:val="clear" w:color="auto" w:fill="FFFFFF"/>
-        <w:spacing w:after="0" w:line="240" w:lineRule="auto"/>
+      <w:r>
         <w:rPr>
           <w:rFonts w:ascii="Times New Roman" w:eastAsia="Times New Roman" w:hAnsi="Times New Roman" w:cs="Times New Roman"/>
           <w:sz w:val="24"/>
           <w:szCs w:val="24"/>
         </w:rPr>
-      </w:pPr>
+        <w:t xml:space="preserve"> for preprocessing the data which varied to extreme differentials.</w:t>
+      </w:r>
+    </w:p>
+    <w:p>
+      <w:pPr>
+        <w:pStyle w:val="NormalWeb"/>
+        <w:spacing w:before="0" w:beforeAutospacing="0" w:after="0" w:afterAutospacing="0"/>
+        <w:rPr>
+          <w:b/>
+        </w:rPr>
+      </w:pPr>
+    </w:p>
+    <w:p>
+      <w:pPr>
+        <w:shd w:val="clear" w:color="auto" w:fill="FFFFFF"/>
+        <w:spacing w:after="0" w:line="240" w:lineRule="auto"/>
+        <w:rPr>
+          <w:rFonts w:ascii="Times New Roman" w:eastAsia="Times New Roman" w:hAnsi="Times New Roman" w:cs="Times New Roman"/>
+          <w:b/>
+          <w:sz w:val="24"/>
+          <w:szCs w:val="24"/>
+        </w:rPr>
+      </w:pPr>
+      <w:r>
+        <w:rPr>
+          <w:rFonts w:ascii="Times New Roman" w:eastAsia="Times New Roman" w:hAnsi="Times New Roman" w:cs="Times New Roman"/>
+          <w:b/>
+          <w:sz w:val="24"/>
+          <w:szCs w:val="24"/>
+        </w:rPr>
+        <w:t>Hashtag Extraction</w:t>
+      </w:r>
     </w:p>
     <w:p>
       <w:pPr>
@@ -2523,50 +2393,110 @@
           <w:szCs w:val="24"/>
         </w:rPr>
       </w:pPr>
-      <w:r>
+    </w:p>
+    <w:p>
+      <w:pPr>
+        <w:shd w:val="clear" w:color="auto" w:fill="FFFFFF"/>
+        <w:spacing w:after="0" w:line="240" w:lineRule="auto"/>
         <w:rPr>
           <w:rFonts w:ascii="Times New Roman" w:eastAsia="Times New Roman" w:hAnsi="Times New Roman" w:cs="Times New Roman"/>
           <w:sz w:val="24"/>
           <w:szCs w:val="24"/>
         </w:rPr>
-        <w:t xml:space="preserve">It would be an appropriate approach to give pointers regarding the city by extracting the most popular </w:t>
-      </w:r>
-      <w:proofErr w:type="spellStart"/>
+      </w:pPr>
       <w:r>
         <w:rPr>
           <w:rFonts w:ascii="Times New Roman" w:eastAsia="Times New Roman" w:hAnsi="Times New Roman" w:cs="Times New Roman"/>
           <w:sz w:val="24"/>
           <w:szCs w:val="24"/>
         </w:rPr>
-        <w:t>hastags</w:t>
-      </w:r>
-      <w:proofErr w:type="spellEnd"/>
+        <w:t>It would be an appropriate approach to give pointers regarding the city by extracting the most popular has</w:t>
+      </w:r>
       <w:r>
         <w:rPr>
           <w:rFonts w:ascii="Times New Roman" w:eastAsia="Times New Roman" w:hAnsi="Times New Roman" w:cs="Times New Roman"/>
           <w:sz w:val="24"/>
           <w:szCs w:val="24"/>
         </w:rPr>
-        <w:t xml:space="preserve"> in the city during the particular </w:t>
-      </w:r>
-      <w:proofErr w:type="spellStart"/>
+        <w:t>h</w:t>
+      </w:r>
       <w:r>
         <w:rPr>
           <w:rFonts w:ascii="Times New Roman" w:eastAsia="Times New Roman" w:hAnsi="Times New Roman" w:cs="Times New Roman"/>
           <w:sz w:val="24"/>
           <w:szCs w:val="24"/>
         </w:rPr>
-        <w:t>timeperiod</w:t>
-      </w:r>
-      <w:proofErr w:type="spellEnd"/>
+        <w:t xml:space="preserve">tags in the city during the particular </w:t>
+      </w:r>
+      <w:proofErr w:type="gramStart"/>
       <w:r>
         <w:rPr>
           <w:rFonts w:ascii="Times New Roman" w:eastAsia="Times New Roman" w:hAnsi="Times New Roman" w:cs="Times New Roman"/>
           <w:sz w:val="24"/>
           <w:szCs w:val="24"/>
         </w:rPr>
-        <w:t>. We achieved this by creating a network of nodes, with each hashtag marked as a node. Edges are defined between the node if same hashtag have its users matching however it should come from the same tweet.  Two hashtags in same tweet would not be showing or improving upon centrality of the nodes hence we ignored this part. Putting the weights on each node based on total retweet count and follower count is something we could not achieve in this project and can be considered for long term.</w:t>
-      </w:r>
+        <w:t>time period</w:t>
+      </w:r>
+      <w:proofErr w:type="gramEnd"/>
+      <w:r>
+        <w:rPr>
+          <w:rFonts w:ascii="Times New Roman" w:eastAsia="Times New Roman" w:hAnsi="Times New Roman" w:cs="Times New Roman"/>
+          <w:sz w:val="24"/>
+          <w:szCs w:val="24"/>
+        </w:rPr>
+        <w:t xml:space="preserve">. We achieved this by creating a </w:t>
+      </w:r>
+      <w:r>
+        <w:rPr>
+          <w:rFonts w:ascii="Times New Roman" w:eastAsia="Times New Roman" w:hAnsi="Times New Roman" w:cs="Times New Roman"/>
+          <w:sz w:val="24"/>
+          <w:szCs w:val="24"/>
+        </w:rPr>
+        <w:t>Directed</w:t>
+      </w:r>
+      <w:r>
+        <w:rPr>
+          <w:rFonts w:ascii="Times New Roman" w:eastAsia="Times New Roman" w:hAnsi="Times New Roman" w:cs="Times New Roman"/>
+          <w:sz w:val="24"/>
+          <w:szCs w:val="24"/>
+        </w:rPr>
+        <w:t xml:space="preserve"> Graph for n</w:t>
+      </w:r>
+      <w:r>
+        <w:rPr>
+          <w:rFonts w:ascii="Times New Roman" w:eastAsia="Times New Roman" w:hAnsi="Times New Roman" w:cs="Times New Roman"/>
+          <w:sz w:val="24"/>
+          <w:szCs w:val="24"/>
+        </w:rPr>
+        <w:t>etwork of nodes, with each hashtag marked as a node. Edges are defined between the node if same hashtag have its users matching however it should come from the same tweet.  Two hashtags in same tweet would not be showing or improving upon centrality of the nodes hence we ignored this part. Putting the weights on each node based on total retweet count and follower count is somethi</w:t>
+      </w:r>
+      <w:r>
+        <w:rPr>
+          <w:rFonts w:ascii="Times New Roman" w:eastAsia="Times New Roman" w:hAnsi="Times New Roman" w:cs="Times New Roman"/>
+          <w:sz w:val="24"/>
+          <w:szCs w:val="24"/>
+        </w:rPr>
+        <w:t xml:space="preserve">ng we could not achieve in the current scope of </w:t>
+      </w:r>
+      <w:r>
+        <w:rPr>
+          <w:rFonts w:ascii="Times New Roman" w:eastAsia="Times New Roman" w:hAnsi="Times New Roman" w:cs="Times New Roman"/>
+          <w:sz w:val="24"/>
+          <w:szCs w:val="24"/>
+        </w:rPr>
+        <w:t>project and can be considered for long term.</w:t>
+      </w:r>
+    </w:p>
+    <w:p>
+      <w:pPr>
+        <w:shd w:val="clear" w:color="auto" w:fill="FFFFFF"/>
+        <w:spacing w:after="0" w:line="240" w:lineRule="auto"/>
+        <w:rPr>
+          <w:rFonts w:ascii="Times New Roman" w:eastAsia="Times New Roman" w:hAnsi="Times New Roman" w:cs="Times New Roman"/>
+          <w:sz w:val="24"/>
+          <w:szCs w:val="24"/>
+        </w:rPr>
+      </w:pPr>
     </w:p>
     <w:p>
       <w:pPr>
@@ -2996,26 +2926,14 @@
         </w:rPr>
         <w:t xml:space="preserve">The Fig-1 below is a summary of all the counts that we gathered as part of the twitter data. We looked </w:t>
       </w:r>
-      <w:proofErr w:type="spellStart"/>
-      <w:proofErr w:type="gramStart"/>
-      <w:r>
-        <w:rPr>
-          <w:bCs/>
-          <w:color w:val="000000"/>
-          <w:shd w:val="clear" w:color="auto" w:fill="FFFFFF"/>
-        </w:rPr>
-        <w:t>a</w:t>
-      </w:r>
-      <w:proofErr w:type="spellEnd"/>
-      <w:r>
-        <w:rPr>
-          <w:bCs/>
-          <w:color w:val="000000"/>
-          <w:shd w:val="clear" w:color="auto" w:fill="FFFFFF"/>
-        </w:rPr>
-        <w:t xml:space="preserve"> the</w:t>
-      </w:r>
-      <w:proofErr w:type="gramEnd"/>
+      <w:r>
+        <w:rPr>
+          <w:bCs/>
+          <w:color w:val="000000"/>
+          <w:shd w:val="clear" w:color="auto" w:fill="FFFFFF"/>
+        </w:rPr>
+        <w:t>the</w:t>
+      </w:r>
       <w:r>
         <w:rPr>
           <w:bCs/>
@@ -3024,16 +2942,14 @@
         </w:rPr>
         <w:t xml:space="preserve"> favorite counts, retweet counts, hashtag counts, and initial prediction score based on the sentiment analysis of the tweets collected. </w:t>
       </w:r>
-      <w:proofErr w:type="gramStart"/>
-      <w:r>
-        <w:rPr>
-          <w:bCs/>
-          <w:color w:val="000000"/>
-          <w:shd w:val="clear" w:color="auto" w:fill="FFFFFF"/>
-        </w:rPr>
-        <w:t>Overall</w:t>
-      </w:r>
-      <w:proofErr w:type="gramEnd"/>
+      <w:r>
+        <w:rPr>
+          <w:bCs/>
+          <w:color w:val="000000"/>
+          <w:shd w:val="clear" w:color="auto" w:fill="FFFFFF"/>
+        </w:rPr>
+        <w:t>Overall,</w:t>
+      </w:r>
       <w:r>
         <w:rPr>
           <w:bCs/>
@@ -3573,14 +3489,108 @@
     <w:p>
       <w:pPr>
         <w:pStyle w:val="NormalWeb"/>
-        <w:spacing w:before="0" w:beforeAutospacing="0" w:after="0" w:afterAutospacing="0"/>
-        <w:rPr>
-          <w:b/>
-          <w:bCs/>
-          <w:color w:val="000000"/>
-          <w:shd w:val="clear" w:color="auto" w:fill="FFFFFF"/>
-        </w:rPr>
-      </w:pPr>
+        <w:numPr>
+          <w:ilvl w:val="0"/>
+          <w:numId w:val="5"/>
+        </w:numPr>
+        <w:spacing w:before="0" w:beforeAutospacing="0" w:after="0" w:afterAutospacing="0"/>
+        <w:rPr>
+          <w:bCs/>
+          <w:color w:val="000000"/>
+          <w:shd w:val="clear" w:color="auto" w:fill="FFFFFF"/>
+        </w:rPr>
+      </w:pPr>
+      <w:r>
+        <w:rPr>
+          <w:bCs/>
+          <w:color w:val="000000"/>
+          <w:shd w:val="clear" w:color="auto" w:fill="FFFFFF"/>
+        </w:rPr>
+        <w:t>Characteristics of the city “Los Angeles” based on TFIDF scoring done on the Twitter user accounts</w:t>
+      </w:r>
+    </w:p>
+    <w:p>
+      <w:pPr>
+        <w:pStyle w:val="NormalWeb"/>
+        <w:spacing w:before="0" w:beforeAutospacing="0" w:after="0" w:afterAutospacing="0"/>
+        <w:rPr>
+          <w:b/>
+          <w:bCs/>
+          <w:color w:val="000000"/>
+          <w:shd w:val="clear" w:color="auto" w:fill="FFFFFF"/>
+        </w:rPr>
+      </w:pPr>
+    </w:p>
+    <w:p>
+      <w:pPr>
+        <w:pStyle w:val="NormalWeb"/>
+        <w:keepNext/>
+        <w:spacing w:before="0" w:beforeAutospacing="0" w:after="0" w:afterAutospacing="0"/>
+      </w:pPr>
+      <w:r>
+        <w:rPr>
+          <w:b/>
+          <w:bCs/>
+          <w:noProof/>
+          <w:color w:val="000000"/>
+          <w:shd w:val="clear" w:color="auto" w:fill="FFFFFF"/>
+        </w:rPr>
+        <w:drawing>
+          <wp:inline distT="0" distB="0" distL="0" distR="0" wp14:anchorId="0B3AAA6F" wp14:editId="47C350F8">
+            <wp:extent cx="2419474" cy="1016052"/>
+            <wp:effectExtent l="0" t="0" r="0" b="0"/>
+            <wp:docPr id="4" name="Picture 4"/>
+            <wp:cNvGraphicFramePr>
+              <a:graphicFrameLocks xmlns:a="http://schemas.openxmlformats.org/drawingml/2006/main" noChangeAspect="1"/>
+            </wp:cNvGraphicFramePr>
+            <a:graphic xmlns:a="http://schemas.openxmlformats.org/drawingml/2006/main">
+              <a:graphicData uri="http://schemas.openxmlformats.org/drawingml/2006/picture">
+                <pic:pic xmlns:pic="http://schemas.openxmlformats.org/drawingml/2006/picture">
+                  <pic:nvPicPr>
+                    <pic:cNvPr id="4" name="char.PNG"/>
+                    <pic:cNvPicPr/>
+                  </pic:nvPicPr>
+                  <pic:blipFill>
+                    <a:blip r:embed="rId12">
+                      <a:extLst>
+                        <a:ext uri="{28A0092B-C50C-407E-A947-70E740481C1C}">
+                          <a14:useLocalDpi xmlns:a14="http://schemas.microsoft.com/office/drawing/2010/main" val="0"/>
+                        </a:ext>
+                      </a:extLst>
+                    </a:blip>
+                    <a:stretch>
+                      <a:fillRect/>
+                    </a:stretch>
+                  </pic:blipFill>
+                  <pic:spPr>
+                    <a:xfrm>
+                      <a:off x="0" y="0"/>
+                      <a:ext cx="2419474" cy="1016052"/>
+                    </a:xfrm>
+                    <a:prstGeom prst="rect">
+                      <a:avLst/>
+                    </a:prstGeom>
+                  </pic:spPr>
+                </pic:pic>
+              </a:graphicData>
+            </a:graphic>
+          </wp:inline>
+        </w:drawing>
+      </w:r>
+    </w:p>
+    <w:p>
+      <w:pPr>
+        <w:pStyle w:val="Caption"/>
+        <w:rPr>
+          <w:b/>
+          <w:bCs/>
+          <w:color w:val="000000"/>
+          <w:shd w:val="clear" w:color="auto" w:fill="FFFFFF"/>
+        </w:rPr>
+      </w:pPr>
+      <w:r>
+        <w:t xml:space="preserve">Fig-3: TFIDF Characteristics Score for the “LA” city </w:t>
+      </w:r>
     </w:p>
     <w:p>
       <w:pPr>
@@ -3644,8 +3654,9 @@
           <w:color w:val="000000"/>
           <w:shd w:val="clear" w:color="auto" w:fill="FFFFFF"/>
         </w:rPr>
-        <w:t xml:space="preserve">For our </w:t>
-      </w:r>
+        <w:t xml:space="preserve">For our final results, we took all the favorite counts, retweet counts, hashtag counts, prediction score then applied the model </w:t>
+      </w:r>
+      <w:proofErr w:type="spellStart"/>
       <w:proofErr w:type="gramStart"/>
       <w:r>
         <w:rPr>
@@ -3653,7 +3664,7 @@
           <w:color w:val="000000"/>
           <w:shd w:val="clear" w:color="auto" w:fill="FFFFFF"/>
         </w:rPr>
-        <w:t>final results</w:t>
+        <w:t>sklearn.preprocessing</w:t>
       </w:r>
       <w:proofErr w:type="gramEnd"/>
       <w:r>
@@ -3662,24 +3673,7 @@
           <w:color w:val="000000"/>
           <w:shd w:val="clear" w:color="auto" w:fill="FFFFFF"/>
         </w:rPr>
-        <w:t xml:space="preserve">, </w:t>
-      </w:r>
-      <w:r>
-        <w:rPr>
-          <w:bCs/>
-          <w:color w:val="000000"/>
-          <w:shd w:val="clear" w:color="auto" w:fill="FFFFFF"/>
-        </w:rPr>
-        <w:t xml:space="preserve">we took all the favorite counts, retweet counts, hashtag counts, prediction score then applied the model </w:t>
-      </w:r>
-      <w:proofErr w:type="spellStart"/>
-      <w:r>
-        <w:rPr>
-          <w:bCs/>
-          <w:color w:val="000000"/>
-          <w:shd w:val="clear" w:color="auto" w:fill="FFFFFF"/>
-        </w:rPr>
-        <w:t>sklearn.preprocessing.MinMaxScaler</w:t>
+        <w:t>.MinMaxScaler</w:t>
       </w:r>
       <w:proofErr w:type="spellEnd"/>
       <w:r>
@@ -3688,106 +3682,17 @@
           <w:color w:val="000000"/>
           <w:shd w:val="clear" w:color="auto" w:fill="FFFFFF"/>
         </w:rPr>
-        <w:t xml:space="preserve">. This </w:t>
-      </w:r>
-      <w:r>
-        <w:rPr>
-          <w:bCs/>
-          <w:color w:val="000000"/>
-          <w:shd w:val="clear" w:color="auto" w:fill="FFFFFF"/>
-        </w:rPr>
-        <w:t xml:space="preserve">model </w:t>
-      </w:r>
-      <w:r>
-        <w:rPr>
-          <w:bCs/>
-          <w:color w:val="000000"/>
-          <w:shd w:val="clear" w:color="auto" w:fill="FFFFFF"/>
-        </w:rPr>
-        <w:t xml:space="preserve">estimator scales and translates each feature individually and assigns a scale of 0 to 1. </w:t>
-      </w:r>
-      <w:r>
-        <w:rPr>
-          <w:bCs/>
-          <w:color w:val="000000"/>
-          <w:shd w:val="clear" w:color="auto" w:fill="FFFFFF"/>
-        </w:rPr>
-        <w:t>T</w:t>
-      </w:r>
-      <w:r>
-        <w:rPr>
-          <w:bCs/>
-          <w:color w:val="000000"/>
-          <w:shd w:val="clear" w:color="auto" w:fill="FFFFFF"/>
-        </w:rPr>
-        <w:t xml:space="preserve">his </w:t>
-      </w:r>
-      <w:r>
-        <w:rPr>
-          <w:bCs/>
-          <w:color w:val="000000"/>
-          <w:shd w:val="clear" w:color="auto" w:fill="FFFFFF"/>
-        </w:rPr>
-        <w:t xml:space="preserve">approach allowed us to get to a </w:t>
-      </w:r>
-      <w:r>
-        <w:rPr>
-          <w:bCs/>
-          <w:color w:val="000000"/>
-          <w:shd w:val="clear" w:color="auto" w:fill="FFFFFF"/>
-        </w:rPr>
-        <w:t xml:space="preserve">final mean score </w:t>
-      </w:r>
-      <w:r>
-        <w:rPr>
-          <w:bCs/>
-          <w:color w:val="000000"/>
-          <w:shd w:val="clear" w:color="auto" w:fill="FFFFFF"/>
-        </w:rPr>
-        <w:t xml:space="preserve">based on all the attributes collected. The top 20 spots that had the highest mean scores were our top 20 recommendations. </w:t>
-      </w:r>
-      <w:r>
-        <w:rPr>
-          <w:bCs/>
-          <w:color w:val="000000"/>
-          <w:shd w:val="clear" w:color="auto" w:fill="FFFFFF"/>
-        </w:rPr>
-        <w:t xml:space="preserve">We decided to plot using a map so that it can visually give a clue to the tourists about the spots that they can plan to visit together. </w:t>
-      </w:r>
-      <w:proofErr w:type="gramStart"/>
-      <w:r>
-        <w:rPr>
-          <w:bCs/>
-          <w:color w:val="000000"/>
-          <w:shd w:val="clear" w:color="auto" w:fill="FFFFFF"/>
-        </w:rPr>
-        <w:t xml:space="preserve">This would help them to narrow down the locations based on the </w:t>
-      </w:r>
-      <w:r>
-        <w:rPr>
-          <w:bCs/>
-          <w:color w:val="000000"/>
-          <w:shd w:val="clear" w:color="auto" w:fill="FFFFFF"/>
-        </w:rPr>
-        <w:t>specific areas</w:t>
-      </w:r>
-      <w:r>
-        <w:rPr>
-          <w:bCs/>
-          <w:color w:val="000000"/>
-          <w:shd w:val="clear" w:color="auto" w:fill="FFFFFF"/>
-        </w:rPr>
-        <w:t xml:space="preserve"> and </w:t>
-      </w:r>
-      <w:r>
-        <w:rPr>
-          <w:bCs/>
-          <w:color w:val="000000"/>
-          <w:shd w:val="clear" w:color="auto" w:fill="FFFFFF"/>
-        </w:rPr>
-        <w:t>allows them for efficient planning of the trip.</w:t>
-      </w:r>
-      <w:proofErr w:type="gramEnd"/>
+        <w:t xml:space="preserve">. This model estimator scales and translates each feature individually and assigns a scale of 0 to 1. This approach allowed us to get to a final mean score based on all the attributes collected. The top 20 spots that had the highest mean scores were our top 20 recommendations. We decided to plot using a map so that it can visually give a clue to the tourists about the spots that they can plan to visit together. This </w:t>
+      </w:r>
+      <w:r>
+        <w:rPr>
+          <w:bCs/>
+          <w:color w:val="000000"/>
+          <w:shd w:val="clear" w:color="auto" w:fill="FFFFFF"/>
+        </w:rPr>
+        <w:lastRenderedPageBreak/>
+        <w:t>would help them to narrow down the locations based on the specific areas and allows them for efficient planning of the trip.</w:t>
+      </w:r>
     </w:p>
     <w:p>
       <w:pPr>
@@ -4165,15 +4070,13 @@
               </w:rPr>
               <w:t xml:space="preserve">west </w:t>
             </w:r>
-            <w:proofErr w:type="spellStart"/>
             <w:r>
               <w:rPr>
                 <w:rFonts w:ascii="Calibri" w:eastAsia="Times New Roman" w:hAnsi="Calibri" w:cs="Times New Roman"/>
                 <w:color w:val="000000"/>
               </w:rPr>
-              <w:t>hollywood</w:t>
+              <w:t>Hollywood</w:t>
             </w:r>
-            <w:proofErr w:type="spellEnd"/>
           </w:p>
         </w:tc>
         <w:tc>
@@ -4309,7 +4212,6 @@
                 <w:rFonts w:ascii="Calibri" w:eastAsia="Times New Roman" w:hAnsi="Calibri" w:cs="Times New Roman"/>
                 <w:color w:val="000000"/>
               </w:rPr>
-              <w:lastRenderedPageBreak/>
               <w:t>venice</w:t>
             </w:r>
             <w:proofErr w:type="spellEnd"/>
@@ -4456,15 +4358,13 @@
               </w:rPr>
               <w:t xml:space="preserve">north </w:t>
             </w:r>
-            <w:proofErr w:type="spellStart"/>
             <w:r>
               <w:rPr>
                 <w:rFonts w:ascii="Calibri" w:eastAsia="Times New Roman" w:hAnsi="Calibri" w:cs="Times New Roman"/>
                 <w:color w:val="000000"/>
               </w:rPr>
-              <w:t>hollywood</w:t>
+              <w:t>Hollywood</w:t>
             </w:r>
-            <w:proofErr w:type="spellEnd"/>
           </w:p>
         </w:tc>
         <w:tc>
@@ -4667,17 +4567,8 @@
                 <w:rFonts w:ascii="Calibri" w:eastAsia="Times New Roman" w:hAnsi="Calibri" w:cs="Times New Roman"/>
                 <w:color w:val="000000"/>
               </w:rPr>
-              <w:t xml:space="preserve">el </w:t>
+              <w:t>el monte</w:t>
             </w:r>
-            <w:proofErr w:type="spellStart"/>
-            <w:r>
-              <w:rPr>
-                <w:rFonts w:ascii="Calibri" w:eastAsia="Times New Roman" w:hAnsi="Calibri" w:cs="Times New Roman"/>
-                <w:color w:val="000000"/>
-              </w:rPr>
-              <w:t>monte</w:t>
-            </w:r>
-            <w:proofErr w:type="spellEnd"/>
           </w:p>
         </w:tc>
         <w:tc>
@@ -4882,15 +4773,13 @@
               </w:rPr>
               <w:t xml:space="preserve">west </w:t>
             </w:r>
-            <w:proofErr w:type="spellStart"/>
             <w:r>
               <w:rPr>
                 <w:rFonts w:ascii="Calibri" w:eastAsia="Times New Roman" w:hAnsi="Calibri" w:cs="Times New Roman"/>
                 <w:color w:val="000000"/>
               </w:rPr>
-              <w:t>covina</w:t>
+              <w:t>Covina</w:t>
             </w:r>
-            <w:proofErr w:type="spellEnd"/>
           </w:p>
         </w:tc>
         <w:tc>
@@ -5426,7 +5315,15 @@
           <w:color w:val="000000"/>
           <w:shd w:val="clear" w:color="auto" w:fill="FFFFFF"/>
         </w:rPr>
-        <w:t>Contributed by everybody:</w:t>
+        <w:t>Contributed by all</w:t>
+      </w:r>
+      <w:r>
+        <w:rPr>
+          <w:bCs/>
+          <w:color w:val="000000"/>
+          <w:shd w:val="clear" w:color="auto" w:fill="FFFFFF"/>
+        </w:rPr>
+        <w:t>:</w:t>
       </w:r>
     </w:p>
     <w:p>
@@ -5815,6 +5712,7 @@
           <w:color w:val="000000"/>
           <w:shd w:val="clear" w:color="auto" w:fill="FFFFFF"/>
         </w:rPr>
+        <w:lastRenderedPageBreak/>
         <w:t>CONCLUSIONS</w:t>
       </w:r>
     </w:p>
@@ -5822,6 +5720,20 @@
       <w:pPr>
         <w:pStyle w:val="NormalWeb"/>
         <w:spacing w:before="0" w:beforeAutospacing="0" w:after="0" w:afterAutospacing="0"/>
+        <w:rPr>
+          <w:color w:val="000000"/>
+          <w:shd w:val="clear" w:color="auto" w:fill="FFFFFF"/>
+        </w:rPr>
+      </w:pPr>
+    </w:p>
+    <w:p>
+      <w:pPr>
+        <w:pStyle w:val="NormalWeb"/>
+        <w:spacing w:before="0" w:beforeAutospacing="0" w:after="0" w:afterAutospacing="0"/>
+        <w:rPr>
+          <w:color w:val="000000"/>
+          <w:shd w:val="clear" w:color="auto" w:fill="FFFFFF"/>
+        </w:rPr>
       </w:pPr>
       <w:r>
         <w:rPr>
@@ -5856,102 +5768,61 @@
           <w:color w:val="000000"/>
           <w:shd w:val="clear" w:color="auto" w:fill="FFFFFF"/>
         </w:rPr>
-        <w:t xml:space="preserve">There is still a lot that </w:t>
-      </w:r>
-      <w:proofErr w:type="gramStart"/>
-      <w:r>
-        <w:rPr>
-          <w:color w:val="000000"/>
-          <w:shd w:val="clear" w:color="auto" w:fill="FFFFFF"/>
-        </w:rPr>
-        <w:t>can be done</w:t>
-      </w:r>
-      <w:proofErr w:type="gramEnd"/>
-      <w:r>
-        <w:rPr>
-          <w:color w:val="000000"/>
-          <w:shd w:val="clear" w:color="auto" w:fill="FFFFFF"/>
-        </w:rPr>
-        <w:t xml:space="preserve"> to improve this model. We gathered 3 months tweets for LA </w:t>
-      </w:r>
-      <w:proofErr w:type="gramStart"/>
-      <w:r>
-        <w:rPr>
-          <w:color w:val="000000"/>
-          <w:shd w:val="clear" w:color="auto" w:fill="FFFFFF"/>
-        </w:rPr>
-        <w:t>city</w:t>
-      </w:r>
-      <w:proofErr w:type="gramEnd"/>
-      <w:r>
-        <w:rPr>
-          <w:color w:val="000000"/>
-          <w:shd w:val="clear" w:color="auto" w:fill="FFFFFF"/>
-        </w:rPr>
-        <w:t xml:space="preserve">. We applied the sentiment analysis and generated scores based on the positive or negative emotions. </w:t>
-      </w:r>
-      <w:proofErr w:type="gramStart"/>
-      <w:r>
-        <w:rPr>
-          <w:color w:val="000000"/>
-          <w:shd w:val="clear" w:color="auto" w:fill="FFFFFF"/>
-        </w:rPr>
-        <w:t>The we</w:t>
-      </w:r>
-      <w:proofErr w:type="gramEnd"/>
-      <w:r>
-        <w:rPr>
-          <w:color w:val="000000"/>
-          <w:shd w:val="clear" w:color="auto" w:fill="FFFFFF"/>
-        </w:rPr>
-        <w:t xml:space="preserve"> collected information such as favorite counts, retweet counts, hashtag counts based on the point of interest. Then a final normalization </w:t>
-      </w:r>
-      <w:proofErr w:type="gramStart"/>
-      <w:r>
-        <w:rPr>
-          <w:color w:val="000000"/>
-          <w:shd w:val="clear" w:color="auto" w:fill="FFFFFF"/>
-        </w:rPr>
-        <w:t>was done</w:t>
-      </w:r>
-      <w:proofErr w:type="gramEnd"/>
-      <w:r>
-        <w:rPr>
-          <w:color w:val="000000"/>
-          <w:shd w:val="clear" w:color="auto" w:fill="FFFFFF"/>
-        </w:rPr>
-        <w:t xml:space="preserve"> on all the attributes to get to the final mean score. The top 20 with the highest scores were our top recommended spots in LA </w:t>
-      </w:r>
-      <w:proofErr w:type="gramStart"/>
-      <w:r>
-        <w:rPr>
-          <w:color w:val="000000"/>
-          <w:shd w:val="clear" w:color="auto" w:fill="FFFFFF"/>
-        </w:rPr>
-        <w:t>city</w:t>
-      </w:r>
-      <w:proofErr w:type="gramEnd"/>
-      <w:r>
-        <w:rPr>
-          <w:color w:val="000000"/>
-          <w:shd w:val="clear" w:color="auto" w:fill="FFFFFF"/>
-        </w:rPr>
-        <w:t>.</w:t>
-      </w:r>
-      <w:bookmarkStart w:id="0" w:name="_GoBack"/>
-      <w:bookmarkEnd w:id="0"/>
-    </w:p>
-    <w:p>
-      <w:pPr>
-        <w:pStyle w:val="NormalWeb"/>
-        <w:spacing w:before="0" w:beforeAutospacing="0" w:after="0" w:afterAutospacing="0"/>
-      </w:pPr>
-      <w:r>
-        <w:rPr>
-          <w:color w:val="000000"/>
-          <w:shd w:val="clear" w:color="auto" w:fill="FFFFFF"/>
-        </w:rPr>
-        <w:lastRenderedPageBreak/>
+        <w:t>There is still a lot that can be done to improve this model. We gathered 3 months tweets for LA city. We applied the sentiment analysis and generated scores based on the positive or negative emotions. The we collected information such as favorite counts, retweet counts, hashtag counts based on the point of interest. Then a final normalization was done on all the attributes to get to the final mean score. The top 20 with the highest scores were our top recommended spots in LA city.</w:t>
+      </w:r>
+    </w:p>
+    <w:p>
+      <w:pPr>
+        <w:pStyle w:val="NormalWeb"/>
+        <w:spacing w:before="0" w:beforeAutospacing="0" w:after="0" w:afterAutospacing="0"/>
+        <w:rPr>
+          <w:color w:val="000000"/>
+          <w:shd w:val="clear" w:color="auto" w:fill="FFFFFF"/>
+        </w:rPr>
+      </w:pPr>
+    </w:p>
+    <w:p>
+      <w:pPr>
+        <w:pStyle w:val="NormalWeb"/>
+        <w:spacing w:before="0" w:beforeAutospacing="0" w:after="0" w:afterAutospacing="0"/>
+      </w:pPr>
+      <w:r>
+        <w:t xml:space="preserve">The big challenge </w:t>
+      </w:r>
+      <w:r>
+        <w:t>is</w:t>
+      </w:r>
+      <w:r>
+        <w:t xml:space="preserve"> in analyzing the tweet sentiments. The tweet itself is limited to 140 characters which makes it difficult to analyze the context and sentiment of the tweet. The tweet contained informal language, local language words, misspellings, slangs which needs to be understood and handled properly.</w:t>
+      </w:r>
+      <w:r>
+        <w:cr/>
+      </w:r>
+      <w:r>
+        <w:cr/>
+        <w:t>The major motivation of this project was to study different algorithms for doing sentiment analysis, identifying and extracting locations (Named entity recognition) to arrive at best possible recommendations.</w:t>
+      </w:r>
+      <w:r>
+        <w:cr/>
+      </w:r>
+      <w:r>
+        <w:cr/>
+        <w:t xml:space="preserve">The direct advantage for the end user would be to plan his trip effectively. Besides, the study has great potential to leverage data to build n-day itineraries (1-day itinerary, 2-day or 3-day and so on) for the end user taking into consideration distances between various spots, recommended location ratings, approximate time required to spend at a recommendation. Also, the local businesses would benefit from this system. </w:t>
+      </w:r>
+      <w:r>
+        <w:cr/>
+      </w:r>
+    </w:p>
+    <w:p>
+      <w:pPr>
+        <w:pStyle w:val="NormalWeb"/>
+        <w:spacing w:before="0" w:beforeAutospacing="0" w:after="0" w:afterAutospacing="0"/>
+      </w:pPr>
+      <w:r>
+        <w:rPr>
+          <w:color w:val="000000"/>
+          <w:shd w:val="clear" w:color="auto" w:fill="FFFFFF"/>
+        </w:rPr>
         <w:t xml:space="preserve"> </w:t>
       </w:r>
     </w:p>
@@ -6069,12 +5940,18 @@
         <w:pStyle w:val="NormalWeb"/>
         <w:spacing w:before="0" w:beforeAutospacing="0" w:after="0" w:afterAutospacing="0"/>
       </w:pPr>
+      <w:r>
+        <w:rPr>
+          <w:color w:val="000000"/>
+        </w:rPr>
+        <w:t>García-</w:t>
+      </w:r>
       <w:proofErr w:type="spellStart"/>
       <w:r>
         <w:rPr>
           <w:color w:val="000000"/>
         </w:rPr>
-        <w:t>García-Palomares</w:t>
+        <w:t>Palomares</w:t>
       </w:r>
       <w:proofErr w:type="spellEnd"/>
       <w:r>
@@ -6148,6 +6025,7 @@
           <w:color w:val="000000"/>
           <w:shd w:val="clear" w:color="auto" w:fill="FFFFFF"/>
         </w:rPr>
+        <w:lastRenderedPageBreak/>
         <w:t xml:space="preserve">Ghani, </w:t>
       </w:r>
       <w:proofErr w:type="spellStart"/>
@@ -6312,7 +6190,7 @@
         </w:rPr>
         <w:t xml:space="preserve"> Kawagoe, Tweet-mapping Method for Tourist Spots Based on Now-tweets and Spot-photos, Procedia Computer Science, Volume 60, 2015, Pages 1318-1327, ISSN 1877-0509,</w:t>
       </w:r>
-      <w:hyperlink r:id="rId12" w:history="1">
+      <w:hyperlink r:id="rId13" w:history="1">
         <w:r>
           <w:rPr>
             <w:rStyle w:val="Hyperlink"/>
@@ -6422,7 +6300,7 @@
         <w:pStyle w:val="NormalWeb"/>
         <w:spacing w:before="0" w:beforeAutospacing="0" w:after="0" w:afterAutospacing="0"/>
       </w:pPr>
-      <w:hyperlink r:id="rId13" w:history="1">
+      <w:hyperlink r:id="rId14" w:history="1">
         <w:r>
           <w:rPr>
             <w:rStyle w:val="Hyperlink"/>
@@ -6448,7 +6326,7 @@
 </file>
 
 <file path=word/numbering.xml><?xml version="1.0" encoding="utf-8"?>
-<w:numbering xmlns:wpc="http://schemas.microsoft.com/office/word/2010/wordprocessingCanvas" xmlns:cx="http://schemas.microsoft.com/office/drawing/2014/chartex" xmlns:cx1="http://schemas.microsoft.com/office/drawing/2015/9/8/chartex" xmlns:mc="http://schemas.openxmlformats.org/markup-compatibility/2006" xmlns:o="urn:schemas-microsoft-com:office:office" xmlns:r="http://schemas.openxmlformats.org/officeDocument/2006/relationships" xmlns:m="http://schemas.openxmlformats.org/officeDocument/2006/math" xmlns:v="urn:schemas-microsoft-com:vml" xmlns:wp14="http://schemas.microsoft.com/office/word/2010/wordprocessingDrawing" xmlns:wp="http://schemas.openxmlformats.org/drawingml/2006/wordprocessingDrawing" xmlns:w10="urn:schemas-microsoft-com:office:word" xmlns:w="http://schemas.openxmlformats.org/wordprocessingml/2006/main" xmlns:w14="http://schemas.microsoft.com/office/word/2010/wordml" xmlns:w15="http://schemas.microsoft.com/office/word/2012/wordml" xmlns:w16se="http://schemas.microsoft.com/office/word/2015/wordml/symex" xmlns:wpg="http://schemas.microsoft.com/office/word/2010/wordprocessingGroup" xmlns:wpi="http://schemas.microsoft.com/office/word/2010/wordprocessingInk" xmlns:wne="http://schemas.microsoft.com/office/word/2006/wordml" xmlns:wps="http://schemas.microsoft.com/office/word/2010/wordprocessingShape" mc:Ignorable="w14 w15 w16se wp14">
+<w:numbering xmlns:wpc="http://schemas.microsoft.com/office/word/2010/wordprocessingCanvas" xmlns:cx="http://schemas.microsoft.com/office/drawing/2014/chartex" xmlns:cx1="http://schemas.microsoft.com/office/drawing/2015/9/8/chartex" xmlns:cx2="http://schemas.microsoft.com/office/drawing/2015/10/21/chartex" xmlns:cx3="http://schemas.microsoft.com/office/drawing/2016/5/9/chartex" xmlns:cx4="http://schemas.microsoft.com/office/drawing/2016/5/10/chartex" xmlns:cx5="http://schemas.microsoft.com/office/drawing/2016/5/11/chartex" xmlns:cx6="http://schemas.microsoft.com/office/drawing/2016/5/12/chartex" xmlns:cx7="http://schemas.microsoft.com/office/drawing/2016/5/13/chartex" xmlns:cx8="http://schemas.microsoft.com/office/drawing/2016/5/14/chartex" xmlns:mc="http://schemas.openxmlformats.org/markup-compatibility/2006" xmlns:aink="http://schemas.microsoft.com/office/drawing/2016/ink" xmlns:am3d="http://schemas.microsoft.com/office/drawing/2017/model3d" xmlns:o="urn:schemas-microsoft-com:office:office" xmlns:r="http://schemas.openxmlformats.org/officeDocument/2006/relationships" xmlns:m="http://schemas.openxmlformats.org/officeDocument/2006/math" xmlns:v="urn:schemas-microsoft-com:vml" xmlns:wp14="http://schemas.microsoft.com/office/word/2010/wordprocessingDrawing" xmlns:wp="http://schemas.openxmlformats.org/drawingml/2006/wordprocessingDrawing" xmlns:w10="urn:schemas-microsoft-com:office:word" xmlns:w="http://schemas.openxmlformats.org/wordprocessingml/2006/main" xmlns:w14="http://schemas.microsoft.com/office/word/2010/wordml" xmlns:w15="http://schemas.microsoft.com/office/word/2012/wordml" xmlns:w16cid="http://schemas.microsoft.com/office/word/2016/wordml/cid" xmlns:w16se="http://schemas.microsoft.com/office/word/2015/wordml/symex" xmlns:wpg="http://schemas.microsoft.com/office/word/2010/wordprocessingGroup" xmlns:wpi="http://schemas.microsoft.com/office/word/2010/wordprocessingInk" xmlns:wne="http://schemas.microsoft.com/office/word/2006/wordml" xmlns:wps="http://schemas.microsoft.com/office/word/2010/wordprocessingShape" mc:Ignorable="w14 w15 w16se w16cid wp14">
   <w:abstractNum w:abstractNumId="0" w15:restartNumberingAfterBreak="0">
     <w:nsid w:val="FFFFFFFB"/>
     <w:multiLevelType w:val="multilevel"/>
@@ -6925,7 +6803,7 @@
 </file>
 
 <file path=word/styles.xml><?xml version="1.0" encoding="utf-8"?>
-<w:styles xmlns:mc="http://schemas.openxmlformats.org/markup-compatibility/2006" xmlns:r="http://schemas.openxmlformats.org/officeDocument/2006/relationships" xmlns:w="http://schemas.openxmlformats.org/wordprocessingml/2006/main" xmlns:w14="http://schemas.microsoft.com/office/word/2010/wordml" xmlns:w15="http://schemas.microsoft.com/office/word/2012/wordml" xmlns:w16se="http://schemas.microsoft.com/office/word/2015/wordml/symex" mc:Ignorable="w14 w15 w16se">
+<w:styles xmlns:mc="http://schemas.openxmlformats.org/markup-compatibility/2006" xmlns:r="http://schemas.openxmlformats.org/officeDocument/2006/relationships" xmlns:w="http://schemas.openxmlformats.org/wordprocessingml/2006/main" xmlns:w14="http://schemas.microsoft.com/office/word/2010/wordml" xmlns:w15="http://schemas.microsoft.com/office/word/2012/wordml" xmlns:w16cid="http://schemas.microsoft.com/office/word/2016/wordml/cid" xmlns:w16se="http://schemas.microsoft.com/office/word/2015/wordml/symex" mc:Ignorable="w14 w15 w16se w16cid">
   <w:docDefaults>
     <w:rPrDefault>
       <w:rPr>
@@ -6941,7 +6819,7 @@
       </w:pPr>
     </w:pPrDefault>
   </w:docDefaults>
-  <w:latentStyles w:defLockedState="0" w:defUIPriority="99" w:defSemiHidden="0" w:defUnhideWhenUsed="0" w:defQFormat="0" w:count="371">
+  <w:latentStyles w:defLockedState="0" w:defUIPriority="99" w:defSemiHidden="0" w:defUnhideWhenUsed="0" w:defQFormat="0" w:count="375">
     <w:lsdException w:name="Normal" w:uiPriority="0" w:qFormat="1"/>
     <w:lsdException w:name="heading 1" w:uiPriority="0" w:qFormat="1"/>
     <w:lsdException w:name="heading 2" w:semiHidden="1" w:uiPriority="0" w:unhideWhenUsed="1" w:qFormat="1"/>
@@ -7047,7 +6925,6 @@
     <w:lsdException w:name="HTML Sample" w:semiHidden="1" w:unhideWhenUsed="1"/>
     <w:lsdException w:name="HTML Typewriter" w:semiHidden="1" w:unhideWhenUsed="1"/>
     <w:lsdException w:name="HTML Variable" w:semiHidden="1" w:unhideWhenUsed="1"/>
-    <w:lsdException w:name="Normal Table" w:semiHidden="1" w:unhideWhenUsed="1"/>
     <w:lsdException w:name="annotation subject" w:semiHidden="1" w:unhideWhenUsed="1"/>
     <w:lsdException w:name="No List" w:semiHidden="1" w:unhideWhenUsed="1"/>
     <w:lsdException w:name="Outline List 1" w:semiHidden="1" w:unhideWhenUsed="1"/>
@@ -7091,10 +6968,8 @@
     <w:lsdException w:name="Table Elegant" w:semiHidden="1" w:unhideWhenUsed="1"/>
     <w:lsdException w:name="Table Professional" w:semiHidden="1" w:unhideWhenUsed="1"/>
     <w:lsdException w:name="Table Subtle 1" w:semiHidden="1" w:unhideWhenUsed="1"/>
-    <w:lsdException w:name="Table Subtle 2" w:semiHidden="1" w:unhideWhenUsed="1"/>
     <w:lsdException w:name="Table Web 1" w:semiHidden="1" w:unhideWhenUsed="1"/>
     <w:lsdException w:name="Table Web 2" w:semiHidden="1" w:unhideWhenUsed="1"/>
-    <w:lsdException w:name="Table Web 3" w:semiHidden="1" w:unhideWhenUsed="1"/>
     <w:lsdException w:name="Balloon Text" w:semiHidden="1" w:unhideWhenUsed="1"/>
     <w:lsdException w:name="Table Grid" w:uiPriority="39"/>
     <w:lsdException w:name="Table Theme" w:semiHidden="1" w:unhideWhenUsed="1"/>
@@ -7313,6 +7188,10 @@
     <w:lsdException w:name="List Table 5 Dark Accent 6" w:uiPriority="50"/>
     <w:lsdException w:name="List Table 6 Colorful Accent 6" w:uiPriority="51"/>
     <w:lsdException w:name="List Table 7 Colorful Accent 6" w:uiPriority="52"/>
+    <w:lsdException w:name="Mention" w:semiHidden="1" w:unhideWhenUsed="1"/>
+    <w:lsdException w:name="Smart Hyperlink" w:semiHidden="1" w:unhideWhenUsed="1"/>
+    <w:lsdException w:name="Hashtag" w:semiHidden="1" w:unhideWhenUsed="1"/>
+    <w:lsdException w:name="Unresolved Mention" w:semiHidden="1" w:unhideWhenUsed="1"/>
   </w:latentStyles>
   <w:style w:type="paragraph" w:default="1" w:styleId="Normal">
     <w:name w:val="Normal"/>
@@ -7531,8 +7410,8 @@
       <w:u w:val="single"/>
     </w:rPr>
   </w:style>
-  <w:style w:type="character" w:customStyle="1" w:styleId="UnresolvedMention">
-    <w:name w:val="Unresolved Mention"/>
+  <w:style w:type="character" w:customStyle="1" w:styleId="UnresolvedMention1">
+    <w:name w:val="Unresolved Mention1"/>
     <w:basedOn w:val="DefaultParagraphFont"/>
     <w:uiPriority w:val="99"/>
     <w:semiHidden/>
@@ -7665,6 +7544,25 @@
     </w:pPr>
     <w:rPr>
       <w:lang w:val="en-IN"/>
+    </w:rPr>
+  </w:style>
+  <w:style w:type="paragraph" w:styleId="Caption">
+    <w:name w:val="caption"/>
+    <w:basedOn w:val="Normal"/>
+    <w:next w:val="Normal"/>
+    <w:uiPriority w:val="35"/>
+    <w:unhideWhenUsed/>
+    <w:qFormat/>
+    <w:rsid w:val="00D24339"/>
+    <w:pPr>
+      <w:spacing w:after="200" w:line="240" w:lineRule="auto"/>
+    </w:pPr>
+    <w:rPr>
+      <w:i/>
+      <w:iCs/>
+      <w:color w:val="44546A" w:themeColor="text2"/>
+      <w:sz w:val="18"/>
+      <w:szCs w:val="18"/>
     </w:rPr>
   </w:style>
 </w:styles>

</xml_diff>